<commit_message>
Edited Code of Conduct
</commit_message>
<xml_diff>
--- a/Documents/Error Handling Helpline-Sprint1.docx
+++ b/Documents/Error Handling Helpline-Sprint1.docx
@@ -326,7 +326,22 @@
     </w:p>
     <w:p>
       <w:r>
-        <w:t>We are committed to making participation in this project a respectful, inclusive, and collaborative experience for everyone involved.</w:t>
+        <w:t>We are committed to making participation in this project a respectful, inclusive, and collaborative experience for everyone involved. All members are expected to contribute meaningfully, communicate transparently, and uphold academic integrity.</w:t>
+      </w:r>
+    </w:p>
+    <w:p>
+      <w:pPr>
+        <w:rPr>
+          <w:b/>
+          <w:bCs/>
+        </w:rPr>
+      </w:pPr>
+      <w:r>
+        <w:rPr>
+          <w:b/>
+          <w:bCs/>
+        </w:rPr>
+        <w:t>This project is a shared responsibility, failure to contribute impacts the entire team and will not be tolerated.</w:t>
       </w:r>
     </w:p>
     <w:p>
@@ -352,11 +367,15 @@
         <w:pStyle w:val="ListParagraph"/>
         <w:numPr>
           <w:ilvl w:val="0"/>
-          <w:numId w:val="3"/>
+          <w:numId w:val="8"/>
         </w:numPr>
-      </w:pPr>
-      <w:r>
-        <w:t>Respectful and constructive communication.</w:t>
+        <w:spacing w:after="160" w:line="278" w:lineRule="auto"/>
+      </w:pPr>
+      <w:r>
+        <w:t>C</w:t>
+      </w:r>
+      <w:r>
+        <w:t>ommunicate respectfully and professionally.</w:t>
       </w:r>
     </w:p>
     <w:p>
@@ -364,11 +383,12 @@
         <w:pStyle w:val="ListParagraph"/>
         <w:numPr>
           <w:ilvl w:val="0"/>
-          <w:numId w:val="3"/>
+          <w:numId w:val="8"/>
         </w:numPr>
-      </w:pPr>
-      <w:r>
-        <w:t>Being open to feedback and different viewpoints.</w:t>
+        <w:spacing w:after="160" w:line="278" w:lineRule="auto"/>
+      </w:pPr>
+      <w:r>
+        <w:t>Complete assigned tasks within agreed deadlines.</w:t>
       </w:r>
     </w:p>
     <w:p>
@@ -376,16 +396,12 @@
         <w:pStyle w:val="ListParagraph"/>
         <w:numPr>
           <w:ilvl w:val="0"/>
-          <w:numId w:val="3"/>
+          <w:numId w:val="8"/>
         </w:numPr>
-      </w:pPr>
-      <w:r>
-        <w:t>Taking responsibility for assigned tasks.</w:t>
-      </w:r>
-    </w:p>
-    <w:p>
-      <w:r>
-        <w:t>Examples of unacceptable behaviour include:</w:t>
+        <w:spacing w:after="160" w:line="278" w:lineRule="auto"/>
+      </w:pPr>
+      <w:r>
+        <w:t>Actively participate in meetings, planning, and development.</w:t>
       </w:r>
     </w:p>
     <w:p>
@@ -393,11 +409,12 @@
         <w:pStyle w:val="ListParagraph"/>
         <w:numPr>
           <w:ilvl w:val="0"/>
-          <w:numId w:val="4"/>
+          <w:numId w:val="8"/>
         </w:numPr>
-      </w:pPr>
-      <w:r>
-        <w:t>Harassment, disrespect, or dismissive language</w:t>
+        <w:spacing w:after="160" w:line="278" w:lineRule="auto"/>
+      </w:pPr>
+      <w:r>
+        <w:t>Use version control responsibly and follow the agreed workflow.</w:t>
       </w:r>
     </w:p>
     <w:p>
@@ -405,11 +422,12 @@
         <w:pStyle w:val="ListParagraph"/>
         <w:numPr>
           <w:ilvl w:val="0"/>
-          <w:numId w:val="4"/>
+          <w:numId w:val="8"/>
         </w:numPr>
-      </w:pPr>
-      <w:r>
-        <w:t>Repeated failure to contribute without communication.</w:t>
+        <w:spacing w:after="160" w:line="278" w:lineRule="auto"/>
+      </w:pPr>
+      <w:r>
+        <w:t>Raise concerns early rather than allowing deadlines to lapse.</w:t>
       </w:r>
     </w:p>
     <w:p>
@@ -417,11 +435,30 @@
         <w:pStyle w:val="ListParagraph"/>
         <w:numPr>
           <w:ilvl w:val="0"/>
-          <w:numId w:val="4"/>
+          <w:numId w:val="8"/>
         </w:numPr>
-      </w:pPr>
-      <w:r>
-        <w:t>Removing or altering others’ work without discussion.</w:t>
+        <w:spacing w:after="160" w:line="278" w:lineRule="auto"/>
+      </w:pPr>
+      <w:r>
+        <w:t>Adhere to university academic integrity policies.</w:t>
+      </w:r>
+    </w:p>
+    <w:p>
+      <w:pPr>
+        <w:rPr>
+          <w:u w:val="single"/>
+        </w:rPr>
+      </w:pPr>
+      <w:r>
+        <w:rPr>
+          <w:u w:val="single"/>
+        </w:rPr>
+        <w:t>Unacceptable Behaviour</w:t>
+      </w:r>
+    </w:p>
+    <w:p>
+      <w:r>
+        <w:t>Examples of unacceptable behaviour include:</w:t>
       </w:r>
     </w:p>
     <w:p>
@@ -429,29 +466,12 @@
         <w:pStyle w:val="ListParagraph"/>
         <w:numPr>
           <w:ilvl w:val="0"/>
-          <w:numId w:val="4"/>
+          <w:numId w:val="9"/>
         </w:numPr>
-      </w:pPr>
-      <w:r>
-        <w:t>Academic misconduct or reuse of prior assessed work.</w:t>
-      </w:r>
-    </w:p>
-    <w:p>
-      <w:pPr>
-        <w:rPr>
-          <w:u w:val="single"/>
-        </w:rPr>
-      </w:pPr>
-      <w:r>
-        <w:rPr>
-          <w:u w:val="single"/>
-        </w:rPr>
-        <w:t>Responsibilities</w:t>
-      </w:r>
-    </w:p>
-    <w:p>
-      <w:r>
-        <w:t>All contributors are expected to:</w:t>
+        <w:spacing w:after="160" w:line="278" w:lineRule="auto"/>
+      </w:pPr>
+      <w:r>
+        <w:t>Repeated failure to complete assigned tasks without prior communication.</w:t>
       </w:r>
     </w:p>
     <w:p>
@@ -459,11 +479,12 @@
         <w:pStyle w:val="ListParagraph"/>
         <w:numPr>
           <w:ilvl w:val="0"/>
-          <w:numId w:val="5"/>
+          <w:numId w:val="9"/>
         </w:numPr>
-      </w:pPr>
-      <w:r>
-        <w:t>Follow the agreed development workflow.</w:t>
+        <w:spacing w:after="160" w:line="278" w:lineRule="auto"/>
+      </w:pPr>
+      <w:r>
+        <w:t>Ignoring agreed deadlines or sprint commitments.</w:t>
       </w:r>
     </w:p>
     <w:p>
@@ -471,11 +492,13 @@
         <w:pStyle w:val="ListParagraph"/>
         <w:numPr>
           <w:ilvl w:val="0"/>
-          <w:numId w:val="5"/>
+          <w:numId w:val="9"/>
         </w:numPr>
-      </w:pPr>
-      <w:r>
-        <w:t>Meet deadlines or communicate early if issues arise.</w:t>
+        <w:spacing w:after="160" w:line="278" w:lineRule="auto"/>
+      </w:pPr>
+      <w:r>
+        <w:lastRenderedPageBreak/>
+        <w:t>Making unilateral decisions that affect the group without discussion.</w:t>
       </w:r>
     </w:p>
     <w:p>
@@ -483,11 +506,51 @@
         <w:pStyle w:val="ListParagraph"/>
         <w:numPr>
           <w:ilvl w:val="0"/>
-          <w:numId w:val="5"/>
+          <w:numId w:val="9"/>
         </w:numPr>
-      </w:pPr>
-      <w:r>
-        <w:t>Act in line with university academic integrity rules.</w:t>
+        <w:spacing w:after="160" w:line="278" w:lineRule="auto"/>
+      </w:pPr>
+      <w:r>
+        <w:t>Deleting, overwriting, or altering another member’s work without consent.</w:t>
+      </w:r>
+    </w:p>
+    <w:p>
+      <w:pPr>
+        <w:pStyle w:val="ListParagraph"/>
+        <w:numPr>
+          <w:ilvl w:val="0"/>
+          <w:numId w:val="9"/>
+        </w:numPr>
+        <w:spacing w:after="160" w:line="278" w:lineRule="auto"/>
+      </w:pPr>
+      <w:r>
+        <w:t>Submitting reused, plagiarised, or externally sourced assessed work.</w:t>
+      </w:r>
+    </w:p>
+    <w:p>
+      <w:pPr>
+        <w:pStyle w:val="ListParagraph"/>
+        <w:numPr>
+          <w:ilvl w:val="0"/>
+          <w:numId w:val="9"/>
+        </w:numPr>
+        <w:spacing w:after="160" w:line="278" w:lineRule="auto"/>
+      </w:pPr>
+      <w:r>
+        <w:t>Hostile, dismissive, or disrespectful communication.</w:t>
+      </w:r>
+    </w:p>
+    <w:p>
+      <w:pPr>
+        <w:pStyle w:val="ListParagraph"/>
+        <w:numPr>
+          <w:ilvl w:val="0"/>
+          <w:numId w:val="9"/>
+        </w:numPr>
+        <w:spacing w:after="160" w:line="278" w:lineRule="auto"/>
+      </w:pPr>
+      <w:r>
+        <w:t>Lack of contribution without communication will be formally documented.</w:t>
       </w:r>
     </w:p>
     <w:p>
@@ -500,13 +563,147 @@
         <w:rPr>
           <w:u w:val="single"/>
         </w:rPr>
-        <w:lastRenderedPageBreak/>
-        <w:t>Enforcement</w:t>
-      </w:r>
-    </w:p>
-    <w:p>
-      <w:r>
-        <w:t>Breaches of this Code of Conduct should be raised with the group.</w:t>
+        <w:t>Accountability and Escalation</w:t>
+      </w:r>
+    </w:p>
+    <w:p>
+      <w:pPr>
+        <w:pStyle w:val="ListParagraph"/>
+        <w:numPr>
+          <w:ilvl w:val="0"/>
+          <w:numId w:val="10"/>
+        </w:numPr>
+        <w:spacing w:after="160" w:line="278" w:lineRule="auto"/>
+      </w:pPr>
+      <w:r>
+        <w:t>All tasks will be assigned and tracked through the team Kanban board.</w:t>
+      </w:r>
+    </w:p>
+    <w:p>
+      <w:pPr>
+        <w:pStyle w:val="ListParagraph"/>
+        <w:numPr>
+          <w:ilvl w:val="0"/>
+          <w:numId w:val="10"/>
+        </w:numPr>
+        <w:spacing w:after="160" w:line="278" w:lineRule="auto"/>
+      </w:pPr>
+      <w:r>
+        <w:t>Missed deadlines without communication will be recorded in meeting minutes.</w:t>
+      </w:r>
+    </w:p>
+    <w:p>
+      <w:pPr>
+        <w:pStyle w:val="ListParagraph"/>
+        <w:numPr>
+          <w:ilvl w:val="0"/>
+          <w:numId w:val="10"/>
+        </w:numPr>
+        <w:spacing w:after="160" w:line="278" w:lineRule="auto"/>
+      </w:pPr>
+      <w:r>
+        <w:t>Continued non-participation or misconduct will be escalated to the module lecturer with documented evidence.</w:t>
+      </w:r>
+    </w:p>
+    <w:p>
+      <w:pPr>
+        <w:ind w:left="360"/>
+        <w:rPr>
+          <w:b/>
+          <w:bCs/>
+        </w:rPr>
+      </w:pPr>
+      <w:r>
+        <w:rPr>
+          <w:b/>
+          <w:bCs/>
+        </w:rPr>
+        <w:t>Group members are individually responsible for their contribution to the project.</w:t>
+      </w:r>
+    </w:p>
+    <w:p>
+      <w:pPr>
+        <w:rPr>
+          <w:u w:val="single"/>
+        </w:rPr>
+      </w:pPr>
+      <w:r>
+        <w:rPr>
+          <w:u w:val="single"/>
+        </w:rPr>
+        <w:t>Agreement</w:t>
+      </w:r>
+    </w:p>
+    <w:p>
+      <w:r>
+        <w:t>By contributing to this project, each member agrees to:</w:t>
+      </w:r>
+    </w:p>
+    <w:p>
+      <w:pPr>
+        <w:pStyle w:val="ListParagraph"/>
+        <w:numPr>
+          <w:ilvl w:val="0"/>
+          <w:numId w:val="11"/>
+        </w:numPr>
+        <w:spacing w:after="160" w:line="278" w:lineRule="auto"/>
+      </w:pPr>
+      <w:r>
+        <w:t>Be accountable for their assigned work.</w:t>
+      </w:r>
+    </w:p>
+    <w:p>
+      <w:pPr>
+        <w:pStyle w:val="ListParagraph"/>
+        <w:numPr>
+          <w:ilvl w:val="0"/>
+          <w:numId w:val="11"/>
+        </w:numPr>
+        <w:spacing w:after="160" w:line="278" w:lineRule="auto"/>
+      </w:pPr>
+      <w:r>
+        <w:t>Communicate proactively.</w:t>
+      </w:r>
+    </w:p>
+    <w:p>
+      <w:pPr>
+        <w:pStyle w:val="ListParagraph"/>
+        <w:numPr>
+          <w:ilvl w:val="0"/>
+          <w:numId w:val="11"/>
+        </w:numPr>
+        <w:spacing w:after="160" w:line="278" w:lineRule="auto"/>
+      </w:pPr>
+      <w:r>
+        <w:t>Uphold academic and professional standards.</w:t>
+      </w:r>
+    </w:p>
+    <w:p>
+      <w:pPr>
+        <w:pStyle w:val="ListParagraph"/>
+        <w:numPr>
+          <w:ilvl w:val="0"/>
+          <w:numId w:val="11"/>
+        </w:numPr>
+        <w:spacing w:after="160" w:line="278" w:lineRule="auto"/>
+      </w:pPr>
+      <w:r>
+        <w:t>Raise any breaches of this Code of Conduct with the group.</w:t>
+      </w:r>
+    </w:p>
+    <w:p>
+      <w:pPr>
+        <w:rPr>
+          <w:b/>
+          <w:bCs/>
+        </w:rPr>
+      </w:pPr>
+      <w:r>
+        <w:rPr>
+          <w:b/>
+          <w:bCs/>
+        </w:rPr>
+        <w:t>Failure to comply may result in formal reporting in accordance with university policy.</w:t>
       </w:r>
     </w:p>
     <w:p>
@@ -928,7 +1125,11 @@
               </w:rPr>
             </w:pPr>
             <w:r>
-              <w:t>Error messages feel cryptic and overwhelming (e.g., 'NullPointerException' without context)</w:t>
+              <w:t xml:space="preserve">Error messages feel cryptic and overwhelming (e.g., </w:t>
+            </w:r>
+            <w:r>
+              <w:lastRenderedPageBreak/>
+              <w:t>'NullPointerException' without context)</w:t>
             </w:r>
           </w:p>
         </w:tc>
@@ -940,6 +1141,7 @@
           </w:tcPr>
           <w:p>
             <w:r>
+              <w:lastRenderedPageBreak/>
               <w:t>Develop independent debugging skills</w:t>
             </w:r>
           </w:p>
@@ -1143,8 +1345,6 @@
     <w:p/>
     <w:p/>
     <w:p/>
-    <w:p/>
-    <w:p/>
     <w:p>
       <w:pPr>
         <w:rPr>
@@ -1155,7 +1355,6 @@
         <w:rPr>
           <w:u w:val="single"/>
         </w:rPr>
-        <w:lastRenderedPageBreak/>
         <w:t>Technical Profile</w:t>
       </w:r>
     </w:p>
@@ -1502,7 +1701,6 @@
         <w:t>.</w:t>
       </w:r>
     </w:p>
-    <w:p/>
     <w:p>
       <w:pPr>
         <w:rPr>
@@ -1515,6 +1713,7 @@
           <w:b/>
           <w:bCs/>
         </w:rPr>
+        <w:lastRenderedPageBreak/>
         <w:t>Persona 2</w:t>
       </w:r>
       <w:r>
@@ -1700,7 +1899,6 @@
         <w:rPr>
           <w:u w:val="single"/>
         </w:rPr>
-        <w:lastRenderedPageBreak/>
         <w:t>Background</w:t>
       </w:r>
     </w:p>
@@ -2198,6 +2396,7 @@
           </w:tcPr>
           <w:p>
             <w:r>
+              <w:lastRenderedPageBreak/>
               <w:t>Strong understanding of common anti-patterns and code smells</w:t>
             </w:r>
           </w:p>
@@ -2340,7 +2539,6 @@
     </w:p>
     <w:p>
       <w:r>
-        <w:lastRenderedPageBreak/>
         <w:t>• Asks diagnostic questions to confirm understanding</w:t>
       </w:r>
       <w:r>
@@ -2450,15 +2648,7 @@
     </w:p>
     <w:p>
       <w:r>
-        <w:t xml:space="preserve">"Getting 'map is not a function' error in my React app. Tried </w:t>
-      </w:r>
-      <w:proofErr w:type="gramStart"/>
-      <w:r>
-        <w:t>adding .map</w:t>
-      </w:r>
-      <w:proofErr w:type="gramEnd"/>
-      <w:r>
-        <w:t>() but still broken. Code attached. Help?"</w:t>
+        <w:t>"Getting 'map is not a function' error in my React app. Tried adding .map() but still broken. Code attached. Help?"</w:t>
       </w:r>
     </w:p>
     <w:p>
@@ -2564,6 +2754,7 @@
     </w:p>
     <w:p>
       <w:r>
+        <w:lastRenderedPageBreak/>
         <w:t>Users can submit help requests via the ticketing system by specifying a subject and describing their problem in detail. These submissions may include personal information or critical technical details. An ethical challenge emerges when ensuring that user data is managed appropriately and not captured or retained beyond its intended purpose. The system should capture only the data necessary for delivering help and ensure that submitted information is only accessible to authorised support team members.</w:t>
       </w:r>
     </w:p>
@@ -2618,7 +2809,6 @@
         <w:rPr>
           <w:u w:val="single"/>
         </w:rPr>
-        <w:lastRenderedPageBreak/>
         <w:t>Accessibility &amp; Inclusivity</w:t>
       </w:r>
     </w:p>
@@ -2758,17 +2948,8 @@
                 <w:rFonts w:eastAsia="Red Hat Display Bold" w:cs="Arial"/>
                 <w:color w:val="000000"/>
               </w:rPr>
-              <w:t xml:space="preserve">Date and </w:t>
-            </w:r>
-            <w:proofErr w:type="gramStart"/>
-            <w:r>
-              <w:rPr>
-                <w:rFonts w:eastAsia="Red Hat Display Bold" w:cs="Arial"/>
-                <w:color w:val="000000"/>
-              </w:rPr>
-              <w:t>Time</w:t>
-            </w:r>
-            <w:proofErr w:type="gramEnd"/>
+              <w:t>Date and Time</w:t>
+            </w:r>
           </w:p>
         </w:tc>
         <w:tc>
@@ -2894,6 +3075,7 @@
                 <w:rFonts w:eastAsia="Red Hat Display Bold" w:cs="Arial"/>
                 <w:color w:val="000000"/>
               </w:rPr>
+              <w:lastRenderedPageBreak/>
               <w:t>Meeting Goal</w:t>
             </w:r>
           </w:p>
@@ -3198,7 +3380,6 @@
                 <w:rFonts w:eastAsia="Red Hat Display Bold" w:cs="Arial"/>
                 <w:color w:val="000000"/>
               </w:rPr>
-              <w:lastRenderedPageBreak/>
               <w:t>Roundtable Updates (each group member to contribute)</w:t>
             </w:r>
           </w:p>
@@ -3539,6 +3720,7 @@
                 <w:rFonts w:eastAsia="Red Hat Display Bold" w:cs="Arial"/>
                 <w:color w:val="000000"/>
               </w:rPr>
+              <w:lastRenderedPageBreak/>
               <w:t>Actions (list tasks and assign a group member)</w:t>
             </w:r>
           </w:p>
@@ -4275,6 +4457,345 @@
     </w:lvl>
   </w:abstractNum>
   <w:abstractNum w:abstractNumId="4" w15:restartNumberingAfterBreak="0">
+    <w:nsid w:val="51962257"/>
+    <w:multiLevelType w:val="hybridMultilevel"/>
+    <w:tmpl w:val="221623B8"/>
+    <w:lvl w:ilvl="0" w:tplc="08090001">
+      <w:start w:val="1"/>
+      <w:numFmt w:val="bullet"/>
+      <w:lvlText w:val=""/>
+      <w:lvlJc w:val="left"/>
+      <w:pPr>
+        <w:ind w:left="720" w:hanging="360"/>
+      </w:pPr>
+      <w:rPr>
+        <w:rFonts w:ascii="Symbol" w:hAnsi="Symbol" w:hint="default"/>
+      </w:rPr>
+    </w:lvl>
+    <w:lvl w:ilvl="1" w:tplc="08090003" w:tentative="1">
+      <w:start w:val="1"/>
+      <w:numFmt w:val="bullet"/>
+      <w:lvlText w:val="o"/>
+      <w:lvlJc w:val="left"/>
+      <w:pPr>
+        <w:ind w:left="1440" w:hanging="360"/>
+      </w:pPr>
+      <w:rPr>
+        <w:rFonts w:ascii="Courier New" w:hAnsi="Courier New" w:cs="Courier New" w:hint="default"/>
+      </w:rPr>
+    </w:lvl>
+    <w:lvl w:ilvl="2" w:tplc="08090005" w:tentative="1">
+      <w:start w:val="1"/>
+      <w:numFmt w:val="bullet"/>
+      <w:lvlText w:val=""/>
+      <w:lvlJc w:val="left"/>
+      <w:pPr>
+        <w:ind w:left="2160" w:hanging="360"/>
+      </w:pPr>
+      <w:rPr>
+        <w:rFonts w:ascii="Wingdings" w:hAnsi="Wingdings" w:hint="default"/>
+      </w:rPr>
+    </w:lvl>
+    <w:lvl w:ilvl="3" w:tplc="08090001" w:tentative="1">
+      <w:start w:val="1"/>
+      <w:numFmt w:val="bullet"/>
+      <w:lvlText w:val=""/>
+      <w:lvlJc w:val="left"/>
+      <w:pPr>
+        <w:ind w:left="2880" w:hanging="360"/>
+      </w:pPr>
+      <w:rPr>
+        <w:rFonts w:ascii="Symbol" w:hAnsi="Symbol" w:hint="default"/>
+      </w:rPr>
+    </w:lvl>
+    <w:lvl w:ilvl="4" w:tplc="08090003" w:tentative="1">
+      <w:start w:val="1"/>
+      <w:numFmt w:val="bullet"/>
+      <w:lvlText w:val="o"/>
+      <w:lvlJc w:val="left"/>
+      <w:pPr>
+        <w:ind w:left="3600" w:hanging="360"/>
+      </w:pPr>
+      <w:rPr>
+        <w:rFonts w:ascii="Courier New" w:hAnsi="Courier New" w:cs="Courier New" w:hint="default"/>
+      </w:rPr>
+    </w:lvl>
+    <w:lvl w:ilvl="5" w:tplc="08090005" w:tentative="1">
+      <w:start w:val="1"/>
+      <w:numFmt w:val="bullet"/>
+      <w:lvlText w:val=""/>
+      <w:lvlJc w:val="left"/>
+      <w:pPr>
+        <w:ind w:left="4320" w:hanging="360"/>
+      </w:pPr>
+      <w:rPr>
+        <w:rFonts w:ascii="Wingdings" w:hAnsi="Wingdings" w:hint="default"/>
+      </w:rPr>
+    </w:lvl>
+    <w:lvl w:ilvl="6" w:tplc="08090001" w:tentative="1">
+      <w:start w:val="1"/>
+      <w:numFmt w:val="bullet"/>
+      <w:lvlText w:val=""/>
+      <w:lvlJc w:val="left"/>
+      <w:pPr>
+        <w:ind w:left="5040" w:hanging="360"/>
+      </w:pPr>
+      <w:rPr>
+        <w:rFonts w:ascii="Symbol" w:hAnsi="Symbol" w:hint="default"/>
+      </w:rPr>
+    </w:lvl>
+    <w:lvl w:ilvl="7" w:tplc="08090003" w:tentative="1">
+      <w:start w:val="1"/>
+      <w:numFmt w:val="bullet"/>
+      <w:lvlText w:val="o"/>
+      <w:lvlJc w:val="left"/>
+      <w:pPr>
+        <w:ind w:left="5760" w:hanging="360"/>
+      </w:pPr>
+      <w:rPr>
+        <w:rFonts w:ascii="Courier New" w:hAnsi="Courier New" w:cs="Courier New" w:hint="default"/>
+      </w:rPr>
+    </w:lvl>
+    <w:lvl w:ilvl="8" w:tplc="08090005" w:tentative="1">
+      <w:start w:val="1"/>
+      <w:numFmt w:val="bullet"/>
+      <w:lvlText w:val=""/>
+      <w:lvlJc w:val="left"/>
+      <w:pPr>
+        <w:ind w:left="6480" w:hanging="360"/>
+      </w:pPr>
+      <w:rPr>
+        <w:rFonts w:ascii="Wingdings" w:hAnsi="Wingdings" w:hint="default"/>
+      </w:rPr>
+    </w:lvl>
+  </w:abstractNum>
+  <w:abstractNum w:abstractNumId="5" w15:restartNumberingAfterBreak="0">
+    <w:nsid w:val="52C108C8"/>
+    <w:multiLevelType w:val="hybridMultilevel"/>
+    <w:tmpl w:val="3F5C17AE"/>
+    <w:lvl w:ilvl="0" w:tplc="08090001">
+      <w:start w:val="1"/>
+      <w:numFmt w:val="bullet"/>
+      <w:lvlText w:val=""/>
+      <w:lvlJc w:val="left"/>
+      <w:pPr>
+        <w:ind w:left="720" w:hanging="360"/>
+      </w:pPr>
+      <w:rPr>
+        <w:rFonts w:ascii="Symbol" w:hAnsi="Symbol" w:hint="default"/>
+      </w:rPr>
+    </w:lvl>
+    <w:lvl w:ilvl="1" w:tplc="08090003" w:tentative="1">
+      <w:start w:val="1"/>
+      <w:numFmt w:val="bullet"/>
+      <w:lvlText w:val="o"/>
+      <w:lvlJc w:val="left"/>
+      <w:pPr>
+        <w:ind w:left="1440" w:hanging="360"/>
+      </w:pPr>
+      <w:rPr>
+        <w:rFonts w:ascii="Courier New" w:hAnsi="Courier New" w:cs="Courier New" w:hint="default"/>
+      </w:rPr>
+    </w:lvl>
+    <w:lvl w:ilvl="2" w:tplc="08090005" w:tentative="1">
+      <w:start w:val="1"/>
+      <w:numFmt w:val="bullet"/>
+      <w:lvlText w:val=""/>
+      <w:lvlJc w:val="left"/>
+      <w:pPr>
+        <w:ind w:left="2160" w:hanging="360"/>
+      </w:pPr>
+      <w:rPr>
+        <w:rFonts w:ascii="Wingdings" w:hAnsi="Wingdings" w:hint="default"/>
+      </w:rPr>
+    </w:lvl>
+    <w:lvl w:ilvl="3" w:tplc="08090001" w:tentative="1">
+      <w:start w:val="1"/>
+      <w:numFmt w:val="bullet"/>
+      <w:lvlText w:val=""/>
+      <w:lvlJc w:val="left"/>
+      <w:pPr>
+        <w:ind w:left="2880" w:hanging="360"/>
+      </w:pPr>
+      <w:rPr>
+        <w:rFonts w:ascii="Symbol" w:hAnsi="Symbol" w:hint="default"/>
+      </w:rPr>
+    </w:lvl>
+    <w:lvl w:ilvl="4" w:tplc="08090003" w:tentative="1">
+      <w:start w:val="1"/>
+      <w:numFmt w:val="bullet"/>
+      <w:lvlText w:val="o"/>
+      <w:lvlJc w:val="left"/>
+      <w:pPr>
+        <w:ind w:left="3600" w:hanging="360"/>
+      </w:pPr>
+      <w:rPr>
+        <w:rFonts w:ascii="Courier New" w:hAnsi="Courier New" w:cs="Courier New" w:hint="default"/>
+      </w:rPr>
+    </w:lvl>
+    <w:lvl w:ilvl="5" w:tplc="08090005" w:tentative="1">
+      <w:start w:val="1"/>
+      <w:numFmt w:val="bullet"/>
+      <w:lvlText w:val=""/>
+      <w:lvlJc w:val="left"/>
+      <w:pPr>
+        <w:ind w:left="4320" w:hanging="360"/>
+      </w:pPr>
+      <w:rPr>
+        <w:rFonts w:ascii="Wingdings" w:hAnsi="Wingdings" w:hint="default"/>
+      </w:rPr>
+    </w:lvl>
+    <w:lvl w:ilvl="6" w:tplc="08090001" w:tentative="1">
+      <w:start w:val="1"/>
+      <w:numFmt w:val="bullet"/>
+      <w:lvlText w:val=""/>
+      <w:lvlJc w:val="left"/>
+      <w:pPr>
+        <w:ind w:left="5040" w:hanging="360"/>
+      </w:pPr>
+      <w:rPr>
+        <w:rFonts w:ascii="Symbol" w:hAnsi="Symbol" w:hint="default"/>
+      </w:rPr>
+    </w:lvl>
+    <w:lvl w:ilvl="7" w:tplc="08090003" w:tentative="1">
+      <w:start w:val="1"/>
+      <w:numFmt w:val="bullet"/>
+      <w:lvlText w:val="o"/>
+      <w:lvlJc w:val="left"/>
+      <w:pPr>
+        <w:ind w:left="5760" w:hanging="360"/>
+      </w:pPr>
+      <w:rPr>
+        <w:rFonts w:ascii="Courier New" w:hAnsi="Courier New" w:cs="Courier New" w:hint="default"/>
+      </w:rPr>
+    </w:lvl>
+    <w:lvl w:ilvl="8" w:tplc="08090005" w:tentative="1">
+      <w:start w:val="1"/>
+      <w:numFmt w:val="bullet"/>
+      <w:lvlText w:val=""/>
+      <w:lvlJc w:val="left"/>
+      <w:pPr>
+        <w:ind w:left="6480" w:hanging="360"/>
+      </w:pPr>
+      <w:rPr>
+        <w:rFonts w:ascii="Wingdings" w:hAnsi="Wingdings" w:hint="default"/>
+      </w:rPr>
+    </w:lvl>
+  </w:abstractNum>
+  <w:abstractNum w:abstractNumId="6" w15:restartNumberingAfterBreak="0">
+    <w:nsid w:val="56E378CB"/>
+    <w:multiLevelType w:val="hybridMultilevel"/>
+    <w:tmpl w:val="AF2E1BB2"/>
+    <w:lvl w:ilvl="0" w:tplc="08090001">
+      <w:start w:val="1"/>
+      <w:numFmt w:val="bullet"/>
+      <w:lvlText w:val=""/>
+      <w:lvlJc w:val="left"/>
+      <w:pPr>
+        <w:ind w:left="720" w:hanging="360"/>
+      </w:pPr>
+      <w:rPr>
+        <w:rFonts w:ascii="Symbol" w:hAnsi="Symbol" w:hint="default"/>
+      </w:rPr>
+    </w:lvl>
+    <w:lvl w:ilvl="1" w:tplc="08090003" w:tentative="1">
+      <w:start w:val="1"/>
+      <w:numFmt w:val="bullet"/>
+      <w:lvlText w:val="o"/>
+      <w:lvlJc w:val="left"/>
+      <w:pPr>
+        <w:ind w:left="1440" w:hanging="360"/>
+      </w:pPr>
+      <w:rPr>
+        <w:rFonts w:ascii="Courier New" w:hAnsi="Courier New" w:cs="Courier New" w:hint="default"/>
+      </w:rPr>
+    </w:lvl>
+    <w:lvl w:ilvl="2" w:tplc="08090005" w:tentative="1">
+      <w:start w:val="1"/>
+      <w:numFmt w:val="bullet"/>
+      <w:lvlText w:val=""/>
+      <w:lvlJc w:val="left"/>
+      <w:pPr>
+        <w:ind w:left="2160" w:hanging="360"/>
+      </w:pPr>
+      <w:rPr>
+        <w:rFonts w:ascii="Wingdings" w:hAnsi="Wingdings" w:hint="default"/>
+      </w:rPr>
+    </w:lvl>
+    <w:lvl w:ilvl="3" w:tplc="08090001" w:tentative="1">
+      <w:start w:val="1"/>
+      <w:numFmt w:val="bullet"/>
+      <w:lvlText w:val=""/>
+      <w:lvlJc w:val="left"/>
+      <w:pPr>
+        <w:ind w:left="2880" w:hanging="360"/>
+      </w:pPr>
+      <w:rPr>
+        <w:rFonts w:ascii="Symbol" w:hAnsi="Symbol" w:hint="default"/>
+      </w:rPr>
+    </w:lvl>
+    <w:lvl w:ilvl="4" w:tplc="08090003" w:tentative="1">
+      <w:start w:val="1"/>
+      <w:numFmt w:val="bullet"/>
+      <w:lvlText w:val="o"/>
+      <w:lvlJc w:val="left"/>
+      <w:pPr>
+        <w:ind w:left="3600" w:hanging="360"/>
+      </w:pPr>
+      <w:rPr>
+        <w:rFonts w:ascii="Courier New" w:hAnsi="Courier New" w:cs="Courier New" w:hint="default"/>
+      </w:rPr>
+    </w:lvl>
+    <w:lvl w:ilvl="5" w:tplc="08090005" w:tentative="1">
+      <w:start w:val="1"/>
+      <w:numFmt w:val="bullet"/>
+      <w:lvlText w:val=""/>
+      <w:lvlJc w:val="left"/>
+      <w:pPr>
+        <w:ind w:left="4320" w:hanging="360"/>
+      </w:pPr>
+      <w:rPr>
+        <w:rFonts w:ascii="Wingdings" w:hAnsi="Wingdings" w:hint="default"/>
+      </w:rPr>
+    </w:lvl>
+    <w:lvl w:ilvl="6" w:tplc="08090001" w:tentative="1">
+      <w:start w:val="1"/>
+      <w:numFmt w:val="bullet"/>
+      <w:lvlText w:val=""/>
+      <w:lvlJc w:val="left"/>
+      <w:pPr>
+        <w:ind w:left="5040" w:hanging="360"/>
+      </w:pPr>
+      <w:rPr>
+        <w:rFonts w:ascii="Symbol" w:hAnsi="Symbol" w:hint="default"/>
+      </w:rPr>
+    </w:lvl>
+    <w:lvl w:ilvl="7" w:tplc="08090003" w:tentative="1">
+      <w:start w:val="1"/>
+      <w:numFmt w:val="bullet"/>
+      <w:lvlText w:val="o"/>
+      <w:lvlJc w:val="left"/>
+      <w:pPr>
+        <w:ind w:left="5760" w:hanging="360"/>
+      </w:pPr>
+      <w:rPr>
+        <w:rFonts w:ascii="Courier New" w:hAnsi="Courier New" w:cs="Courier New" w:hint="default"/>
+      </w:rPr>
+    </w:lvl>
+    <w:lvl w:ilvl="8" w:tplc="08090005" w:tentative="1">
+      <w:start w:val="1"/>
+      <w:numFmt w:val="bullet"/>
+      <w:lvlText w:val=""/>
+      <w:lvlJc w:val="left"/>
+      <w:pPr>
+        <w:ind w:left="6480" w:hanging="360"/>
+      </w:pPr>
+      <w:rPr>
+        <w:rFonts w:ascii="Wingdings" w:hAnsi="Wingdings" w:hint="default"/>
+      </w:rPr>
+    </w:lvl>
+  </w:abstractNum>
+  <w:abstractNum w:abstractNumId="7" w15:restartNumberingAfterBreak="0">
     <w:nsid w:val="5DD754A0"/>
     <w:multiLevelType w:val="hybridMultilevel"/>
     <w:tmpl w:val="9E20C898"/>
@@ -4387,7 +4908,120 @@
       </w:rPr>
     </w:lvl>
   </w:abstractNum>
-  <w:abstractNum w:abstractNumId="5" w15:restartNumberingAfterBreak="0">
+  <w:abstractNum w:abstractNumId="8" w15:restartNumberingAfterBreak="0">
+    <w:nsid w:val="62AD59AD"/>
+    <w:multiLevelType w:val="hybridMultilevel"/>
+    <w:tmpl w:val="0958C4DC"/>
+    <w:lvl w:ilvl="0" w:tplc="08090001">
+      <w:start w:val="1"/>
+      <w:numFmt w:val="bullet"/>
+      <w:lvlText w:val=""/>
+      <w:lvlJc w:val="left"/>
+      <w:pPr>
+        <w:ind w:left="720" w:hanging="360"/>
+      </w:pPr>
+      <w:rPr>
+        <w:rFonts w:ascii="Symbol" w:hAnsi="Symbol" w:hint="default"/>
+      </w:rPr>
+    </w:lvl>
+    <w:lvl w:ilvl="1" w:tplc="08090003" w:tentative="1">
+      <w:start w:val="1"/>
+      <w:numFmt w:val="bullet"/>
+      <w:lvlText w:val="o"/>
+      <w:lvlJc w:val="left"/>
+      <w:pPr>
+        <w:ind w:left="1440" w:hanging="360"/>
+      </w:pPr>
+      <w:rPr>
+        <w:rFonts w:ascii="Courier New" w:hAnsi="Courier New" w:cs="Courier New" w:hint="default"/>
+      </w:rPr>
+    </w:lvl>
+    <w:lvl w:ilvl="2" w:tplc="08090005" w:tentative="1">
+      <w:start w:val="1"/>
+      <w:numFmt w:val="bullet"/>
+      <w:lvlText w:val=""/>
+      <w:lvlJc w:val="left"/>
+      <w:pPr>
+        <w:ind w:left="2160" w:hanging="360"/>
+      </w:pPr>
+      <w:rPr>
+        <w:rFonts w:ascii="Wingdings" w:hAnsi="Wingdings" w:hint="default"/>
+      </w:rPr>
+    </w:lvl>
+    <w:lvl w:ilvl="3" w:tplc="08090001" w:tentative="1">
+      <w:start w:val="1"/>
+      <w:numFmt w:val="bullet"/>
+      <w:lvlText w:val=""/>
+      <w:lvlJc w:val="left"/>
+      <w:pPr>
+        <w:ind w:left="2880" w:hanging="360"/>
+      </w:pPr>
+      <w:rPr>
+        <w:rFonts w:ascii="Symbol" w:hAnsi="Symbol" w:hint="default"/>
+      </w:rPr>
+    </w:lvl>
+    <w:lvl w:ilvl="4" w:tplc="08090003" w:tentative="1">
+      <w:start w:val="1"/>
+      <w:numFmt w:val="bullet"/>
+      <w:lvlText w:val="o"/>
+      <w:lvlJc w:val="left"/>
+      <w:pPr>
+        <w:ind w:left="3600" w:hanging="360"/>
+      </w:pPr>
+      <w:rPr>
+        <w:rFonts w:ascii="Courier New" w:hAnsi="Courier New" w:cs="Courier New" w:hint="default"/>
+      </w:rPr>
+    </w:lvl>
+    <w:lvl w:ilvl="5" w:tplc="08090005" w:tentative="1">
+      <w:start w:val="1"/>
+      <w:numFmt w:val="bullet"/>
+      <w:lvlText w:val=""/>
+      <w:lvlJc w:val="left"/>
+      <w:pPr>
+        <w:ind w:left="4320" w:hanging="360"/>
+      </w:pPr>
+      <w:rPr>
+        <w:rFonts w:ascii="Wingdings" w:hAnsi="Wingdings" w:hint="default"/>
+      </w:rPr>
+    </w:lvl>
+    <w:lvl w:ilvl="6" w:tplc="08090001" w:tentative="1">
+      <w:start w:val="1"/>
+      <w:numFmt w:val="bullet"/>
+      <w:lvlText w:val=""/>
+      <w:lvlJc w:val="left"/>
+      <w:pPr>
+        <w:ind w:left="5040" w:hanging="360"/>
+      </w:pPr>
+      <w:rPr>
+        <w:rFonts w:ascii="Symbol" w:hAnsi="Symbol" w:hint="default"/>
+      </w:rPr>
+    </w:lvl>
+    <w:lvl w:ilvl="7" w:tplc="08090003" w:tentative="1">
+      <w:start w:val="1"/>
+      <w:numFmt w:val="bullet"/>
+      <w:lvlText w:val="o"/>
+      <w:lvlJc w:val="left"/>
+      <w:pPr>
+        <w:ind w:left="5760" w:hanging="360"/>
+      </w:pPr>
+      <w:rPr>
+        <w:rFonts w:ascii="Courier New" w:hAnsi="Courier New" w:cs="Courier New" w:hint="default"/>
+      </w:rPr>
+    </w:lvl>
+    <w:lvl w:ilvl="8" w:tplc="08090005" w:tentative="1">
+      <w:start w:val="1"/>
+      <w:numFmt w:val="bullet"/>
+      <w:lvlText w:val=""/>
+      <w:lvlJc w:val="left"/>
+      <w:pPr>
+        <w:ind w:left="6480" w:hanging="360"/>
+      </w:pPr>
+      <w:rPr>
+        <w:rFonts w:ascii="Wingdings" w:hAnsi="Wingdings" w:hint="default"/>
+      </w:rPr>
+    </w:lvl>
+  </w:abstractNum>
+  <w:abstractNum w:abstractNumId="9" w15:restartNumberingAfterBreak="0">
     <w:nsid w:val="714C3FC0"/>
     <w:multiLevelType w:val="hybridMultilevel"/>
     <w:tmpl w:val="E07A454C"/>
@@ -4500,7 +5134,7 @@
       </w:rPr>
     </w:lvl>
   </w:abstractNum>
-  <w:abstractNum w:abstractNumId="6" w15:restartNumberingAfterBreak="0">
+  <w:abstractNum w:abstractNumId="10" w15:restartNumberingAfterBreak="0">
     <w:nsid w:val="7BF068E3"/>
     <w:multiLevelType w:val="hybridMultilevel"/>
     <w:tmpl w:val="24C0295A"/>
@@ -4617,22 +5251,34 @@
     <w:abstractNumId w:val="0"/>
   </w:num>
   <w:num w:numId="2" w16cid:durableId="1251001">
-    <w:abstractNumId w:val="4"/>
+    <w:abstractNumId w:val="7"/>
   </w:num>
   <w:num w:numId="3" w16cid:durableId="309788926">
     <w:abstractNumId w:val="2"/>
   </w:num>
   <w:num w:numId="4" w16cid:durableId="126970860">
-    <w:abstractNumId w:val="6"/>
+    <w:abstractNumId w:val="10"/>
   </w:num>
   <w:num w:numId="5" w16cid:durableId="1606159486">
-    <w:abstractNumId w:val="5"/>
+    <w:abstractNumId w:val="9"/>
   </w:num>
   <w:num w:numId="6" w16cid:durableId="375013129">
     <w:abstractNumId w:val="1"/>
   </w:num>
   <w:num w:numId="7" w16cid:durableId="1696687112">
     <w:abstractNumId w:val="3"/>
+  </w:num>
+  <w:num w:numId="8" w16cid:durableId="2102753216">
+    <w:abstractNumId w:val="6"/>
+  </w:num>
+  <w:num w:numId="9" w16cid:durableId="1755128879">
+    <w:abstractNumId w:val="4"/>
+  </w:num>
+  <w:num w:numId="10" w16cid:durableId="1131561143">
+    <w:abstractNumId w:val="8"/>
+  </w:num>
+  <w:num w:numId="11" w16cid:durableId="1945764261">
+    <w:abstractNumId w:val="5"/>
   </w:num>
 </w:numbering>
 </file>
@@ -5248,6 +5894,7 @@
   <w:style w:type="character" w:default="1" w:styleId="DefaultParagraphFont">
     <w:name w:val="Default Paragraph Font"/>
     <w:uiPriority w:val="1"/>
+    <w:semiHidden/>
     <w:unhideWhenUsed/>
   </w:style>
   <w:style w:type="table" w:default="1" w:styleId="TableNormal">

</xml_diff>